<commit_message>
Final Update Before Leaving For Conference
Mostly Finished Presentation
     -Needs notes
</commit_message>
<xml_diff>
--- a/Quat Project/Quaternion Proofs.docx
+++ b/Quat Project/Quaternion Proofs.docx
@@ -191,6 +191,7 @@
         </w:rPr>
         <w:t xml:space="preserve"> are real numbers. </w:t>
       </w:r>
+      <w:proofErr w:type="spellStart"/>
       <w:r>
         <w:rPr>
           <w:rFonts w:ascii="Cambria Math" w:eastAsiaTheme="minorEastAsia" w:hAnsi="Cambria Math"/>
@@ -201,6 +202,7 @@
         </w:rPr>
         <w:t>i</w:t>
       </w:r>
+      <w:proofErr w:type="spellEnd"/>
       <w:r>
         <w:rPr>
           <w:rFonts w:ascii="Cambria Math" w:eastAsiaTheme="minorEastAsia" w:hAnsi="Cambria Math"/>
@@ -245,6 +247,7 @@
         </w:rPr>
         <w:t xml:space="preserve"> are square roots of -1, and, </w:t>
       </w:r>
+      <w:proofErr w:type="spellStart"/>
       <w:r>
         <w:rPr>
           <w:rFonts w:ascii="Cambria Math" w:eastAsiaTheme="minorEastAsia" w:hAnsi="Cambria Math"/>
@@ -253,7 +256,18 @@
           <w:sz w:val="24"/>
           <w:szCs w:val="24"/>
         </w:rPr>
-        <w:t xml:space="preserve">ijk = </w:t>
+        <w:t>ijk</w:t>
+      </w:r>
+      <w:proofErr w:type="spellEnd"/>
+      <w:r>
+        <w:rPr>
+          <w:rFonts w:ascii="Cambria Math" w:eastAsiaTheme="minorEastAsia" w:hAnsi="Cambria Math"/>
+          <w:b/>
+          <w:bCs/>
+          <w:sz w:val="24"/>
+          <w:szCs w:val="24"/>
+        </w:rPr>
+        <w:t xml:space="preserve"> = </w:t>
       </w:r>
       <w:r>
         <w:rPr>
@@ -1001,6 +1015,7 @@
         </w:rPr>
         <w:t xml:space="preserve">To add or subtract quaternions, separately add or subtract the coefficients of </w:t>
       </w:r>
+      <w:proofErr w:type="spellStart"/>
       <w:r>
         <w:rPr>
           <w:rFonts w:ascii="Cambria Math" w:eastAsiaTheme="minorEastAsia" w:hAnsi="Cambria Math"/>
@@ -1011,6 +1026,7 @@
         </w:rPr>
         <w:t>i</w:t>
       </w:r>
+      <w:proofErr w:type="spellEnd"/>
       <w:r>
         <w:rPr>
           <w:rFonts w:ascii="Cambria Math" w:eastAsiaTheme="minorEastAsia" w:hAnsi="Cambria Math"/>
@@ -3088,7 +3104,23 @@
           <w:sz w:val="24"/>
           <w:szCs w:val="24"/>
         </w:rPr>
-        <w:t>The multiplication of two quaternions is defined as</w:t>
+        <w:t xml:space="preserve">The multiplication of two </w:t>
+      </w:r>
+      <w:r>
+        <w:rPr>
+          <w:rFonts w:ascii="Cambria Math" w:eastAsiaTheme="minorEastAsia" w:hAnsi="Cambria Math"/>
+          <w:sz w:val="24"/>
+          <w:szCs w:val="24"/>
+        </w:rPr>
+        <w:t xml:space="preserve">pure </w:t>
+      </w:r>
+      <w:r>
+        <w:rPr>
+          <w:rFonts w:ascii="Cambria Math" w:eastAsiaTheme="minorEastAsia" w:hAnsi="Cambria Math"/>
+          <w:sz w:val="24"/>
+          <w:szCs w:val="24"/>
+        </w:rPr>
+        <w:t>quaternions is defined as</w:t>
       </w:r>
     </w:p>
     <w:p>
@@ -27018,15 +27050,7 @@
               <w:sz w:val="24"/>
               <w:szCs w:val="24"/>
             </w:rPr>
-            <m:t>γ=</m:t>
-          </m:r>
-          <m:r>
-            <w:rPr>
-              <w:rFonts w:ascii="Cambria Math" w:hAnsi="Cambria Math"/>
-              <w:sz w:val="24"/>
-              <w:szCs w:val="24"/>
-            </w:rPr>
-            <m:t>0, γ=2π</m:t>
+            <m:t>γ=0, γ=2π</m:t>
           </m:r>
         </m:oMath>
       </m:oMathPara>

</xml_diff>